<commit_message>
Inserindo artefato 7 para a correção da AC 5
Revisão do texto.
</commit_message>
<xml_diff>
--- a/07 - Declaração do Problema.docx
+++ b/07 - Declaração do Problema.docx
@@ -31,19 +31,7 @@
           <w:szCs w:val="52"/>
           <w:lang w:eastAsia="pt-BR"/>
         </w:rPr>
-        <w:t xml:space="preserve">Declaração do </w:t>
-      </w:r>
-      <w:bookmarkStart w:id="0" w:name="_GoBack"/>
-      <w:bookmarkEnd w:id="0"/>
-      <w:r>
-        <w:rPr>
-          <w:rFonts w:ascii="Arial" w:eastAsia="Times New Roman" w:hAnsi="Arial" w:cs="Arial"/>
-          <w:color w:val="000000"/>
-          <w:sz w:val="52"/>
-          <w:szCs w:val="52"/>
-          <w:lang w:eastAsia="pt-BR"/>
-        </w:rPr>
-        <w:t>Problema</w:t>
+        <w:t>Declaração do Problema</w:t>
       </w:r>
     </w:p>
     <w:p>
@@ -158,8 +146,37 @@
           <w:color w:val="000000"/>
           <w:lang w:eastAsia="pt-BR"/>
         </w:rPr>
-        <w:t>constantes reclamações dos clientes pela lentidão no atendimento, lentidão na geração de orçamento. Ocasionando significativas perdas de clientes</w:t>
-      </w:r>
+        <w:t>constantes reclamações dos clientes pela lentidão no atendimento, l</w:t>
+      </w:r>
+      <w:r>
+        <w:rPr>
+          <w:rFonts w:ascii="Arial" w:eastAsia="Times New Roman" w:hAnsi="Arial" w:cs="Arial"/>
+          <w:bCs/>
+          <w:color w:val="000000"/>
+          <w:lang w:eastAsia="pt-BR"/>
+        </w:rPr>
+        <w:t>entidão na geração de orçamento, o</w:t>
+      </w:r>
+      <w:r>
+        <w:rPr>
+          <w:rFonts w:ascii="Arial" w:eastAsia="Times New Roman" w:hAnsi="Arial" w:cs="Arial"/>
+          <w:bCs/>
+          <w:color w:val="000000"/>
+          <w:lang w:eastAsia="pt-BR"/>
+        </w:rPr>
+        <w:t>casionando significativas perdas de clientes</w:t>
+      </w:r>
+      <w:r>
+        <w:rPr>
+          <w:rFonts w:ascii="Arial" w:eastAsia="Times New Roman" w:hAnsi="Arial" w:cs="Arial"/>
+          <w:bCs/>
+          <w:color w:val="000000"/>
+          <w:lang w:eastAsia="pt-BR"/>
+        </w:rPr>
+        <w:t>.</w:t>
+      </w:r>
+      <w:bookmarkStart w:id="0" w:name="_GoBack"/>
+      <w:bookmarkEnd w:id="0"/>
     </w:p>
     <w:p>
       <w:pPr>

</xml_diff>